<commit_message>
Ego sum project upload, laboravi boni.
</commit_message>
<xml_diff>
--- a/resources/Predition_TRM.docx
+++ b/resources/Predition_TRM.docx
@@ -4,16 +4,479 @@
   <w:body>
     <w:p>
       <w:pPr>
-        <w:rPr>
-          <w:b/>
-          <w:bCs/>
-        </w:rPr>
-      </w:pPr>
-      <w:r>
-        <w:rPr>
-          <w:b/>
-          <w:bCs/>
-        </w:rPr>
+        <w:pStyle w:val="Ttulo"/>
+        <w:ind w:left="0"/>
+      </w:pPr>
+      <w:r>
+        <w:t xml:space="preserve">                            Análisis de Datos</w:t>
+      </w:r>
+    </w:p>
+    <w:p>
+      <w:pPr>
+        <w:pStyle w:val="Textoindependiente"/>
+        <w:rPr>
+          <w:i/>
+          <w:sz w:val="36"/>
+        </w:rPr>
+      </w:pPr>
+      <w:r>
+        <w:rPr>
+          <w:rFonts w:asciiTheme="minorHAnsi" w:eastAsiaTheme="minorHAnsi" w:hAnsiTheme="minorHAnsi" w:cstheme="minorBidi"/>
+          <w:i/>
+          <w:sz w:val="36"/>
+          <w:lang w:val="es-CO"/>
+        </w:rPr>
+        <w:t xml:space="preserve">                                       </w:t>
+      </w:r>
+      <w:r>
+        <w:rPr>
+          <w:rFonts w:asciiTheme="minorHAnsi" w:eastAsiaTheme="minorHAnsi" w:hAnsiTheme="minorHAnsi" w:cstheme="minorBidi"/>
+          <w:i/>
+          <w:sz w:val="36"/>
+          <w:lang w:val="es-CO"/>
+        </w:rPr>
+        <w:t xml:space="preserve">Proyecto </w:t>
+      </w:r>
+      <w:r>
+        <w:rPr>
+          <w:rFonts w:asciiTheme="minorHAnsi" w:eastAsiaTheme="minorHAnsi" w:hAnsiTheme="minorHAnsi" w:cstheme="minorBidi"/>
+          <w:i/>
+          <w:sz w:val="36"/>
+          <w:lang w:val="es-CO"/>
+        </w:rPr>
+        <w:t>final</w:t>
+      </w:r>
+    </w:p>
+    <w:p>
+      <w:pPr>
+        <w:pStyle w:val="Textoindependiente"/>
+        <w:rPr>
+          <w:i/>
+          <w:sz w:val="36"/>
+        </w:rPr>
+      </w:pPr>
+    </w:p>
+    <w:p>
+      <w:pPr>
+        <w:pStyle w:val="Textoindependiente"/>
+        <w:spacing w:before="1"/>
+        <w:rPr>
+          <w:i/>
+          <w:sz w:val="36"/>
+        </w:rPr>
+      </w:pPr>
+    </w:p>
+    <w:p>
+      <w:pPr>
+        <w:pStyle w:val="Textoindependiente"/>
+        <w:jc w:val="center"/>
+        <w:rPr>
+          <w:sz w:val="28"/>
+        </w:rPr>
+      </w:pPr>
+      <w:r>
+        <w:rPr>
+          <w:sz w:val="28"/>
+          <w:szCs w:val="28"/>
+        </w:rPr>
+        <w:t>Tasa de Cambio Representativa del Mercado (TCRM)</w:t>
+      </w:r>
+    </w:p>
+    <w:p>
+      <w:pPr>
+        <w:pStyle w:val="Textoindependiente"/>
+        <w:rPr>
+          <w:sz w:val="28"/>
+        </w:rPr>
+      </w:pPr>
+    </w:p>
+    <w:p>
+      <w:pPr>
+        <w:pStyle w:val="Textoindependiente"/>
+        <w:rPr>
+          <w:sz w:val="28"/>
+        </w:rPr>
+      </w:pPr>
+    </w:p>
+    <w:p>
+      <w:pPr>
+        <w:pStyle w:val="Textoindependiente"/>
+        <w:rPr>
+          <w:sz w:val="28"/>
+        </w:rPr>
+      </w:pPr>
+    </w:p>
+    <w:p>
+      <w:pPr>
+        <w:pStyle w:val="Textoindependiente"/>
+        <w:spacing w:before="4"/>
+        <w:jc w:val="center"/>
+        <w:rPr>
+          <w:sz w:val="28"/>
+        </w:rPr>
+      </w:pPr>
+    </w:p>
+    <w:p>
+      <w:pPr>
+        <w:pStyle w:val="Textoindependiente"/>
+        <w:jc w:val="center"/>
+        <w:rPr>
+          <w:rFonts w:asciiTheme="minorHAnsi" w:eastAsiaTheme="minorHAnsi" w:hAnsiTheme="minorHAnsi" w:cstheme="minorBidi"/>
+          <w:sz w:val="28"/>
+          <w:lang w:val="es-CO"/>
+        </w:rPr>
+      </w:pPr>
+      <w:r>
+        <w:rPr>
+          <w:rFonts w:asciiTheme="minorHAnsi" w:eastAsiaTheme="minorHAnsi" w:hAnsiTheme="minorHAnsi" w:cstheme="minorBidi"/>
+          <w:sz w:val="28"/>
+          <w:lang w:val="es-CO"/>
+        </w:rPr>
+        <w:t>Jose Alexander Ríos Trespalacios</w:t>
+      </w:r>
+    </w:p>
+    <w:p>
+      <w:pPr>
+        <w:pStyle w:val="Textoindependiente"/>
+        <w:jc w:val="center"/>
+        <w:rPr>
+          <w:rFonts w:asciiTheme="minorHAnsi" w:eastAsiaTheme="minorHAnsi" w:hAnsiTheme="minorHAnsi" w:cstheme="minorBidi"/>
+          <w:sz w:val="28"/>
+          <w:lang w:val="es-CO"/>
+        </w:rPr>
+      </w:pPr>
+      <w:r>
+        <w:rPr>
+          <w:rFonts w:asciiTheme="minorHAnsi" w:eastAsiaTheme="minorHAnsi" w:hAnsiTheme="minorHAnsi" w:cstheme="minorBidi"/>
+          <w:sz w:val="28"/>
+          <w:lang w:val="es-CO"/>
+        </w:rPr>
+        <w:t xml:space="preserve">Estefany Alejandra </w:t>
+      </w:r>
+      <w:proofErr w:type="spellStart"/>
+      <w:r>
+        <w:rPr>
+          <w:rFonts w:asciiTheme="minorHAnsi" w:eastAsiaTheme="minorHAnsi" w:hAnsiTheme="minorHAnsi" w:cstheme="minorBidi"/>
+          <w:sz w:val="28"/>
+          <w:lang w:val="es-CO"/>
+        </w:rPr>
+        <w:t>Jaimes</w:t>
+      </w:r>
+      <w:proofErr w:type="spellEnd"/>
+      <w:r>
+        <w:rPr>
+          <w:rFonts w:asciiTheme="minorHAnsi" w:eastAsiaTheme="minorHAnsi" w:hAnsiTheme="minorHAnsi" w:cstheme="minorBidi"/>
+          <w:sz w:val="28"/>
+          <w:lang w:val="es-CO"/>
+        </w:rPr>
+        <w:t xml:space="preserve"> León</w:t>
+      </w:r>
+    </w:p>
+    <w:p>
+      <w:pPr>
+        <w:pStyle w:val="Textoindependiente"/>
+        <w:jc w:val="center"/>
+        <w:rPr>
+          <w:sz w:val="28"/>
+        </w:rPr>
+      </w:pPr>
+      <w:proofErr w:type="spellStart"/>
+      <w:r>
+        <w:rPr>
+          <w:rFonts w:asciiTheme="minorHAnsi" w:eastAsiaTheme="minorHAnsi" w:hAnsiTheme="minorHAnsi" w:cstheme="minorBidi"/>
+          <w:sz w:val="28"/>
+          <w:lang w:val="es-CO"/>
+        </w:rPr>
+        <w:t>Maria</w:t>
+      </w:r>
+      <w:proofErr w:type="spellEnd"/>
+      <w:r>
+        <w:rPr>
+          <w:rFonts w:asciiTheme="minorHAnsi" w:eastAsiaTheme="minorHAnsi" w:hAnsiTheme="minorHAnsi" w:cstheme="minorBidi"/>
+          <w:sz w:val="28"/>
+          <w:lang w:val="es-CO"/>
+        </w:rPr>
+        <w:t xml:space="preserve"> Celeste Zuluaga Giraldo</w:t>
+      </w:r>
+    </w:p>
+    <w:p>
+      <w:pPr>
+        <w:pStyle w:val="Textoindependiente"/>
+        <w:rPr>
+          <w:sz w:val="28"/>
+        </w:rPr>
+      </w:pPr>
+    </w:p>
+    <w:p>
+      <w:pPr>
+        <w:pStyle w:val="Textoindependiente"/>
+        <w:rPr>
+          <w:sz w:val="28"/>
+        </w:rPr>
+      </w:pPr>
+    </w:p>
+    <w:p>
+      <w:pPr>
+        <w:pStyle w:val="Textoindependiente"/>
+        <w:rPr>
+          <w:sz w:val="28"/>
+        </w:rPr>
+      </w:pPr>
+    </w:p>
+    <w:p>
+      <w:pPr>
+        <w:pStyle w:val="Textoindependiente"/>
+        <w:rPr>
+          <w:sz w:val="28"/>
+        </w:rPr>
+      </w:pPr>
+    </w:p>
+    <w:p>
+      <w:pPr>
+        <w:pStyle w:val="Textoindependiente"/>
+        <w:rPr>
+          <w:sz w:val="28"/>
+        </w:rPr>
+      </w:pPr>
+    </w:p>
+    <w:p>
+      <w:pPr>
+        <w:pStyle w:val="Textoindependiente"/>
+        <w:rPr>
+          <w:sz w:val="28"/>
+        </w:rPr>
+      </w:pPr>
+    </w:p>
+    <w:p>
+      <w:pPr>
+        <w:pStyle w:val="Textoindependiente"/>
+        <w:rPr>
+          <w:sz w:val="28"/>
+        </w:rPr>
+      </w:pPr>
+    </w:p>
+    <w:p>
+      <w:pPr>
+        <w:pStyle w:val="Textoindependiente"/>
+        <w:rPr>
+          <w:sz w:val="28"/>
+        </w:rPr>
+      </w:pPr>
+    </w:p>
+    <w:p>
+      <w:pPr>
+        <w:pStyle w:val="Textoindependiente"/>
+        <w:rPr>
+          <w:sz w:val="28"/>
+        </w:rPr>
+      </w:pPr>
+    </w:p>
+    <w:p>
+      <w:pPr>
+        <w:pStyle w:val="Textoindependiente"/>
+        <w:rPr>
+          <w:sz w:val="28"/>
+        </w:rPr>
+      </w:pPr>
+    </w:p>
+    <w:p>
+      <w:pPr>
+        <w:pStyle w:val="Textoindependiente"/>
+        <w:spacing w:before="1"/>
+        <w:rPr>
+          <w:sz w:val="29"/>
+        </w:rPr>
+      </w:pPr>
+    </w:p>
+    <w:p>
+      <w:pPr>
+        <w:pStyle w:val="Ttulo1"/>
+        <w:ind w:left="2534"/>
+      </w:pPr>
+      <w:r>
+        <w:t>Universidad de Medellín</w:t>
+      </w:r>
+      <w:r>
+        <w:rPr>
+          <w:spacing w:val="-61"/>
+        </w:rPr>
+        <w:t xml:space="preserve"> </w:t>
+      </w:r>
+      <w:r>
+        <w:t>Facultad</w:t>
+      </w:r>
+      <w:r>
+        <w:rPr>
+          <w:spacing w:val="-1"/>
+        </w:rPr>
+        <w:t xml:space="preserve"> </w:t>
+      </w:r>
+      <w:r>
+        <w:t>de</w:t>
+      </w:r>
+      <w:r>
+        <w:rPr>
+          <w:spacing w:val="-4"/>
+        </w:rPr>
+        <w:t xml:space="preserve"> </w:t>
+      </w:r>
+      <w:r>
+        <w:t>Ingeniería</w:t>
+      </w:r>
+    </w:p>
+    <w:p>
+      <w:pPr>
+        <w:spacing w:before="3"/>
+        <w:ind w:left="2522" w:right="2571"/>
+        <w:jc w:val="center"/>
+        <w:rPr>
+          <w:sz w:val="28"/>
+        </w:rPr>
+      </w:pPr>
+      <w:r>
+        <w:rPr>
+          <w:sz w:val="28"/>
+        </w:rPr>
+        <w:t>Ingeniería</w:t>
+      </w:r>
+      <w:r>
+        <w:rPr>
+          <w:spacing w:val="-5"/>
+          <w:sz w:val="28"/>
+        </w:rPr>
+        <w:t xml:space="preserve"> </w:t>
+      </w:r>
+      <w:r>
+        <w:rPr>
+          <w:sz w:val="28"/>
+        </w:rPr>
+        <w:t>de</w:t>
+      </w:r>
+      <w:r>
+        <w:rPr>
+          <w:spacing w:val="-4"/>
+          <w:sz w:val="28"/>
+        </w:rPr>
+        <w:t xml:space="preserve"> </w:t>
+      </w:r>
+      <w:r>
+        <w:rPr>
+          <w:sz w:val="28"/>
+        </w:rPr>
+        <w:t>Telecomunicaciones</w:t>
+      </w:r>
+    </w:p>
+    <w:p>
+      <w:pPr>
+        <w:pStyle w:val="Ttulo1"/>
+        <w:spacing w:before="2"/>
+        <w:ind w:right="2771"/>
+      </w:pPr>
+      <w:r>
+        <w:t>2022</w:t>
+      </w:r>
+    </w:p>
+    <w:p>
+      <w:pPr>
+        <w:pStyle w:val="Textoindependiente"/>
+        <w:rPr>
+          <w:sz w:val="20"/>
+        </w:rPr>
+      </w:pPr>
+    </w:p>
+    <w:p>
+      <w:pPr>
+        <w:pStyle w:val="Textoindependiente"/>
+        <w:rPr>
+          <w:sz w:val="20"/>
+        </w:rPr>
+      </w:pPr>
+    </w:p>
+    <w:p>
+      <w:pPr>
+        <w:pStyle w:val="Textoindependiente"/>
+        <w:rPr>
+          <w:sz w:val="20"/>
+        </w:rPr>
+      </w:pPr>
+    </w:p>
+    <w:p>
+      <w:pPr>
+        <w:pStyle w:val="Textoindependiente"/>
+        <w:rPr>
+          <w:sz w:val="20"/>
+        </w:rPr>
+      </w:pPr>
+      <w:r>
+        <w:rPr>
+          <w:noProof/>
+        </w:rPr>
+        <w:drawing>
+          <wp:anchor distT="0" distB="0" distL="0" distR="0" simplePos="0" relativeHeight="251659264" behindDoc="0" locked="0" layoutInCell="1" allowOverlap="1" wp14:anchorId="0C7A1D1F" wp14:editId="52AF9232">
+            <wp:simplePos x="0" y="0"/>
+            <wp:positionH relativeFrom="page">
+              <wp:posOffset>3153410</wp:posOffset>
+            </wp:positionH>
+            <wp:positionV relativeFrom="paragraph">
+              <wp:posOffset>283845</wp:posOffset>
+            </wp:positionV>
+            <wp:extent cx="1266824" cy="771525"/>
+            <wp:effectExtent l="0" t="0" r="0" b="0"/>
+            <wp:wrapTopAndBottom/>
+            <wp:docPr id="1" name="image1.jpeg" descr="Imagen que contiene Logotipo  Descripción generada automáticamente"/>
+            <wp:cNvGraphicFramePr>
+              <a:graphicFrameLocks xmlns:a="http://schemas.openxmlformats.org/drawingml/2006/main" noChangeAspect="1"/>
+            </wp:cNvGraphicFramePr>
+            <a:graphic xmlns:a="http://schemas.openxmlformats.org/drawingml/2006/main">
+              <a:graphicData uri="http://schemas.openxmlformats.org/drawingml/2006/picture">
+                <pic:pic xmlns:pic="http://schemas.openxmlformats.org/drawingml/2006/picture">
+                  <pic:nvPicPr>
+                    <pic:cNvPr id="2" name="image1.jpeg"/>
+                    <pic:cNvPicPr/>
+                  </pic:nvPicPr>
+                  <pic:blipFill>
+                    <a:blip r:embed="rId6" cstate="print"/>
+                    <a:stretch>
+                      <a:fillRect/>
+                    </a:stretch>
+                  </pic:blipFill>
+                  <pic:spPr>
+                    <a:xfrm>
+                      <a:off x="0" y="0"/>
+                      <a:ext cx="1266824" cy="771525"/>
+                    </a:xfrm>
+                    <a:prstGeom prst="rect">
+                      <a:avLst/>
+                    </a:prstGeom>
+                  </pic:spPr>
+                </pic:pic>
+              </a:graphicData>
+            </a:graphic>
+          </wp:anchor>
+        </w:drawing>
+      </w:r>
+    </w:p>
+    <w:p>
+      <w:pPr>
+        <w:pStyle w:val="Textoindependiente"/>
+        <w:rPr>
+          <w:sz w:val="20"/>
+        </w:rPr>
+      </w:pPr>
+    </w:p>
+    <w:p>
+      <w:pPr>
+        <w:rPr>
+          <w:b/>
+          <w:bCs/>
+        </w:rPr>
+      </w:pPr>
+      <w:r>
+        <w:rPr>
+          <w:b/>
+          <w:bCs/>
+        </w:rPr>
+        <w:lastRenderedPageBreak/>
         <w:t>Introducción</w:t>
       </w:r>
     </w:p>
@@ -246,6 +709,36 @@
         </w:numPr>
       </w:pPr>
       <w:r>
+        <w:t xml:space="preserve">¿Cuál será el precio del peso </w:t>
+      </w:r>
+      <w:r>
+        <w:t>c</w:t>
+      </w:r>
+      <w:r>
+        <w:t xml:space="preserve">olombiano frente al </w:t>
+      </w:r>
+      <w:r>
+        <w:t>dólar</w:t>
+      </w:r>
+      <w:r>
+        <w:t xml:space="preserve"> mañana y en la </w:t>
+      </w:r>
+      <w:r>
+        <w:t>próxima</w:t>
+      </w:r>
+      <w:r>
+        <w:t xml:space="preserve"> semana?</w:t>
+      </w:r>
+    </w:p>
+    <w:p>
+      <w:pPr>
+        <w:pStyle w:val="Prrafodelista"/>
+        <w:numPr>
+          <w:ilvl w:val="0"/>
+          <w:numId w:val="4"/>
+        </w:numPr>
+      </w:pPr>
+      <w:r>
         <w:t>¿</w:t>
       </w:r>
       <w:r>
@@ -337,31 +830,7 @@
         </w:numPr>
       </w:pPr>
       <w:r>
-        <w:t xml:space="preserve">En los datos obtenidos existen pocas </w:t>
-      </w:r>
-      <w:r>
-        <w:t>variables</w:t>
-      </w:r>
-      <w:r>
-        <w:t xml:space="preserve">, pues solo se requiere la fecha y el valor del </w:t>
-      </w:r>
-      <w:r>
-        <w:t>dólar</w:t>
-      </w:r>
-      <w:r>
-        <w:t xml:space="preserve"> actual para poder predecir el valor futuro, es </w:t>
-      </w:r>
-      <w:r>
-        <w:t>difícil</w:t>
-      </w:r>
-      <w:r>
-        <w:t xml:space="preserve"> que tengamos datos faltantes, ya que los datos se actualizan </w:t>
-      </w:r>
-      <w:r>
-        <w:t>constantemente</w:t>
-      </w:r>
-      <w:r>
-        <w:t xml:space="preserve"> (lunes - viernes) y es imposible que haya algún error en la toma de datos.</w:t>
+        <w:t>En los datos obtenidos existen pocas variables, pues solo se requiere la fecha y el valor del dólar actual para poder predecir el valor futuro, es difícil que tengamos datos faltantes, ya que los datos se actualizan constantemente (lunes - viernes) y es imposible que haya algún error en la toma de datos.</w:t>
       </w:r>
     </w:p>
     <w:p>
@@ -379,19 +848,7 @@
         </w:numPr>
       </w:pPr>
       <w:r>
-        <w:t xml:space="preserve">Los datos de series temporales que estamos utilizando se pueden encontrar en https://www.datos.gov.co/Econom-a-y-Finanzas/Tasa-de-Cambio-Representativa-del-Mercado-TRM/32sa-8pi3. Los datos históricos se pueden recuperar utilizando la hoja de Excel ingresando la abreviatura de moneda estándar, fecha de inicio y fecha de finalización. Usando la API anterior, hemos recopilado datos de los últimos 30 años a partir de 1992 para el </w:t>
-      </w:r>
-      <w:r>
-        <w:t>dólar</w:t>
-      </w:r>
-      <w:r>
-        <w:t xml:space="preserve"> con </w:t>
-      </w:r>
-      <w:r>
-        <w:t>respecto</w:t>
-      </w:r>
-      <w:r>
-        <w:t xml:space="preserve"> al peso colombiano.</w:t>
+        <w:t>Los datos de series temporales que estamos utilizando se pueden encontrar en https://www.datos.gov.co/Econom-a-y-Finanzas/Tasa-de-Cambio-Representativa-del-Mercado-TRM/32sa-8pi3. Los datos históricos se pueden recuperar utilizando la hoja de Excel ingresando la abreviatura de moneda estándar, fecha de inicio y fecha de finalización. Usando la API anterior, hemos recopilado datos de los últimos 30 años a partir de 1992 para el dólar con respecto al peso colombiano.</w:t>
       </w:r>
     </w:p>
     <w:p>
@@ -417,19 +874,7 @@
       </w:r>
       <w:proofErr w:type="spellEnd"/>
       <w:r>
-        <w:t xml:space="preserve">", por lo tanto, debemos realizar las conversiones necesarias para poder poner este formato </w:t>
-      </w:r>
-      <w:r>
-        <w:t>estándar</w:t>
-      </w:r>
-      <w:r>
-        <w:t xml:space="preserve"> en todas las fechas, luego, esta fecha será el </w:t>
-      </w:r>
-      <w:r>
-        <w:t>índice</w:t>
-      </w:r>
-      <w:r>
-        <w:t xml:space="preserve"> de nuestra tabla para poder graficar bien nuestros datos.</w:t>
+        <w:t>", por lo tanto, debemos realizar las conversiones necesarias para poder poner este formato estándar en todas las fechas, luego, esta fecha será el índice de nuestra tabla para poder graficar bien nuestros datos.</w:t>
       </w:r>
     </w:p>
     <w:p>
@@ -447,33 +892,754 @@
         </w:numPr>
       </w:pPr>
       <w:r>
-        <w:t xml:space="preserve">Para poder modelar se necesita </w:t>
-      </w:r>
-      <w:r>
-        <w:t>también</w:t>
-      </w:r>
-      <w:r>
-        <w:t xml:space="preserve"> ajustar el periodo de las fechas, ya que como los datos son entregados de lunes a viernes, y el modelo no responde a este orden, porque se necesita una secuencia uniforme. Por lo tanto, se reorganiza de manera semanal para que puedan ser modelados.</w:t>
+        <w:t>Para poder modelar se necesita también ajustar el periodo de las fechas, ya que como los datos son entregados de lunes a viernes, y el modelo no responde a este orden, porque se necesita una secuencia uniforme. Por lo tanto, se reorganiza de manera semanal para que puedan ser modelados.</w:t>
+      </w:r>
+    </w:p>
+    <w:p>
+      <w:pPr>
+        <w:rPr>
+          <w:b/>
+          <w:bCs/>
+        </w:rPr>
+      </w:pPr>
+    </w:p>
+    <w:p>
+      <w:pPr>
+        <w:pStyle w:val="Prrafodelista"/>
+        <w:numPr>
+          <w:ilvl w:val="0"/>
+          <w:numId w:val="1"/>
+        </w:numPr>
+        <w:rPr>
+          <w:b/>
+          <w:bCs/>
+        </w:rPr>
+      </w:pPr>
+      <w:r>
+        <w:rPr>
+          <w:b/>
+          <w:bCs/>
+        </w:rPr>
+        <w:t>Preparación de los datos</w:t>
+      </w:r>
+    </w:p>
+    <w:p>
+      <w:pPr>
+        <w:pStyle w:val="Prrafodelista"/>
+        <w:rPr>
+          <w:b/>
+          <w:bCs/>
+        </w:rPr>
+      </w:pPr>
+    </w:p>
+    <w:p>
+      <w:pPr>
+        <w:pStyle w:val="Prrafodelista"/>
+        <w:numPr>
+          <w:ilvl w:val="0"/>
+          <w:numId w:val="8"/>
+        </w:numPr>
+      </w:pPr>
+      <w:r>
+        <w:t xml:space="preserve">La etapa de preparación de datos es la preparación del conjunto de datos, los datos utilizados para el modelado. En esta etapa se </w:t>
+      </w:r>
+      <w:r>
+        <w:t>selección</w:t>
+      </w:r>
+      <w:r>
+        <w:t xml:space="preserve"> y construyen los datos, se elige la </w:t>
+      </w:r>
+      <w:r>
+        <w:lastRenderedPageBreak/>
+        <w:t xml:space="preserve">tabla relacionada para simplificar el proceso de selección de datos. Esta tabla contiene el valor del peso colombiano frente al dólar estadounidense con su respectiva fecha de registro. Contiene </w:t>
+      </w:r>
+      <w:r>
+        <w:t>7431 datos</w:t>
+      </w:r>
+      <w:r>
+        <w:t xml:space="preserve"> con variaciones, se </w:t>
+      </w:r>
+      <w:proofErr w:type="spellStart"/>
+      <w:r>
+        <w:t>re</w:t>
+      </w:r>
+      <w:r>
+        <w:t>-</w:t>
+      </w:r>
+      <w:r>
+        <w:t>muestrean</w:t>
+      </w:r>
+      <w:proofErr w:type="spellEnd"/>
+      <w:r>
+        <w:t xml:space="preserve"> para que queden con una frecuencia semanal.</w:t>
+      </w:r>
+    </w:p>
+    <w:p>
+      <w:pPr>
+        <w:pStyle w:val="Prrafodelista"/>
+      </w:pPr>
+    </w:p>
+    <w:p>
+      <w:pPr>
+        <w:pStyle w:val="Prrafodelista"/>
+        <w:jc w:val="center"/>
+      </w:pPr>
+      <w:r>
+        <w:rPr>
+          <w:noProof/>
+        </w:rPr>
+        <w:drawing>
+          <wp:inline distT="0" distB="0" distL="0" distR="0" wp14:anchorId="3C556090" wp14:editId="0B35E803">
+            <wp:extent cx="3676650" cy="1555021"/>
+            <wp:effectExtent l="0" t="0" r="0" b="7620"/>
+            <wp:docPr id="2" name="Imagen 2"/>
+            <wp:cNvGraphicFramePr>
+              <a:graphicFrameLocks xmlns:a="http://schemas.openxmlformats.org/drawingml/2006/main" noChangeAspect="1"/>
+            </wp:cNvGraphicFramePr>
+            <a:graphic xmlns:a="http://schemas.openxmlformats.org/drawingml/2006/main">
+              <a:graphicData uri="http://schemas.openxmlformats.org/drawingml/2006/picture">
+                <pic:pic xmlns:pic="http://schemas.openxmlformats.org/drawingml/2006/picture">
+                  <pic:nvPicPr>
+                    <pic:cNvPr id="1" name=""/>
+                    <pic:cNvPicPr/>
+                  </pic:nvPicPr>
+                  <pic:blipFill>
+                    <a:blip r:embed="rId7"/>
+                    <a:stretch>
+                      <a:fillRect/>
+                    </a:stretch>
+                  </pic:blipFill>
+                  <pic:spPr>
+                    <a:xfrm>
+                      <a:off x="0" y="0"/>
+                      <a:ext cx="3694909" cy="1562744"/>
+                    </a:xfrm>
+                    <a:prstGeom prst="rect">
+                      <a:avLst/>
+                    </a:prstGeom>
+                  </pic:spPr>
+                </pic:pic>
+              </a:graphicData>
+            </a:graphic>
+          </wp:inline>
+        </w:drawing>
+      </w:r>
+    </w:p>
+    <w:p>
+      <w:pPr>
+        <w:pStyle w:val="Prrafodelista"/>
+        <w:rPr>
+          <w:b/>
+          <w:bCs/>
+        </w:rPr>
+      </w:pPr>
+    </w:p>
+    <w:p>
+      <w:pPr>
+        <w:pStyle w:val="Prrafodelista"/>
+        <w:numPr>
+          <w:ilvl w:val="0"/>
+          <w:numId w:val="1"/>
+        </w:numPr>
+        <w:rPr>
+          <w:b/>
+          <w:bCs/>
+        </w:rPr>
+      </w:pPr>
+      <w:r>
+        <w:rPr>
+          <w:b/>
+          <w:bCs/>
+        </w:rPr>
+        <w:t>Modelación</w:t>
+      </w:r>
+    </w:p>
+    <w:p>
+      <w:pPr>
+        <w:pStyle w:val="Prrafodelista"/>
+        <w:rPr>
+          <w:b/>
+          <w:bCs/>
+        </w:rPr>
+      </w:pPr>
+    </w:p>
+    <w:p>
+      <w:pPr>
+        <w:pStyle w:val="Prrafodelista"/>
+        <w:rPr>
+          <w:b/>
+          <w:bCs/>
+        </w:rPr>
+      </w:pPr>
+      <w:r>
+        <w:rPr>
+          <w:b/>
+          <w:bCs/>
+        </w:rPr>
+        <w:t>Construcción del modelo ARIMA</w:t>
+      </w:r>
+    </w:p>
+    <w:p>
+      <w:pPr>
+        <w:pStyle w:val="Prrafodelista"/>
+        <w:rPr>
+          <w:b/>
+          <w:bCs/>
+        </w:rPr>
+      </w:pPr>
+    </w:p>
+    <w:p>
+      <w:pPr>
+        <w:pStyle w:val="Prrafodelista"/>
+      </w:pPr>
+      <w:r>
+        <w:t xml:space="preserve">Recordemos que los </w:t>
+      </w:r>
+      <w:proofErr w:type="spellStart"/>
+      <w:r>
+        <w:t>hiperparámetros</w:t>
+      </w:r>
+      <w:proofErr w:type="spellEnd"/>
+      <w:r>
+        <w:t xml:space="preserve"> de un modelo ARIMA son (</w:t>
+      </w:r>
+      <w:proofErr w:type="spellStart"/>
+      <w:proofErr w:type="gramStart"/>
+      <w:r>
+        <w:t>p,d</w:t>
+      </w:r>
+      <w:proofErr w:type="gramEnd"/>
+      <w:r>
+        <w:t>,q</w:t>
+      </w:r>
+      <w:proofErr w:type="spellEnd"/>
+      <w:r>
+        <w:t>), donde p es para la parte "AR" (cuántos rezagos incluir), d es para la parte "I" (cuántas veces integrar o diferenciar la serie) y la q es para la parte "MA" (cuántos medias móviles del error se incluirán).</w:t>
+      </w:r>
+    </w:p>
+    <w:p>
+      <w:pPr>
+        <w:pStyle w:val="Prrafodelista"/>
+      </w:pPr>
+    </w:p>
+    <w:p>
+      <w:pPr>
+        <w:pStyle w:val="Prrafodelista"/>
+      </w:pPr>
+      <w:r>
+        <w:t xml:space="preserve">Se tuvo que diferencia la serie para poder volverla estacionaria, en el modelo ARIMA para aplicar </w:t>
+      </w:r>
+      <w:r>
+        <w:t>este cambio</w:t>
+      </w:r>
+      <w:r>
+        <w:t xml:space="preserve"> la "d" será igual a 1. Nos falta determinar entonces valores para la p y la q.</w:t>
+      </w:r>
+    </w:p>
+    <w:p>
+      <w:pPr>
+        <w:pStyle w:val="Prrafodelista"/>
+      </w:pPr>
+    </w:p>
+    <w:p>
+      <w:pPr>
+        <w:pStyle w:val="Prrafodelista"/>
+      </w:pPr>
+      <w:r>
+        <w:rPr>
+          <w:noProof/>
+        </w:rPr>
+        <w:drawing>
+          <wp:inline distT="0" distB="0" distL="0" distR="0" wp14:anchorId="6563D379" wp14:editId="483B95B1">
+            <wp:extent cx="4895850" cy="2212281"/>
+            <wp:effectExtent l="0" t="0" r="0" b="0"/>
+            <wp:docPr id="3" name="Imagen 3"/>
+            <wp:cNvGraphicFramePr>
+              <a:graphicFrameLocks xmlns:a="http://schemas.openxmlformats.org/drawingml/2006/main" noChangeAspect="1"/>
+            </wp:cNvGraphicFramePr>
+            <a:graphic xmlns:a="http://schemas.openxmlformats.org/drawingml/2006/main">
+              <a:graphicData uri="http://schemas.openxmlformats.org/drawingml/2006/picture">
+                <pic:pic xmlns:pic="http://schemas.openxmlformats.org/drawingml/2006/picture">
+                  <pic:nvPicPr>
+                    <pic:cNvPr id="0" name="Picture 1"/>
+                    <pic:cNvPicPr>
+                      <a:picLocks noChangeAspect="1" noChangeArrowheads="1"/>
+                    </pic:cNvPicPr>
+                  </pic:nvPicPr>
+                  <pic:blipFill>
+                    <a:blip r:embed="rId8" cstate="print">
+                      <a:extLst>
+                        <a:ext uri="{28A0092B-C50C-407E-A947-70E740481C1C}">
+                          <a14:useLocalDpi xmlns:a14="http://schemas.microsoft.com/office/drawing/2010/main" val="0"/>
+                        </a:ext>
+                      </a:extLst>
+                    </a:blip>
+                    <a:srcRect/>
+                    <a:stretch>
+                      <a:fillRect/>
+                    </a:stretch>
+                  </pic:blipFill>
+                  <pic:spPr bwMode="auto">
+                    <a:xfrm>
+                      <a:off x="0" y="0"/>
+                      <a:ext cx="4907009" cy="2217323"/>
+                    </a:xfrm>
+                    <a:prstGeom prst="rect">
+                      <a:avLst/>
+                    </a:prstGeom>
+                    <a:noFill/>
+                    <a:ln>
+                      <a:noFill/>
+                    </a:ln>
+                  </pic:spPr>
+                </pic:pic>
+              </a:graphicData>
+            </a:graphic>
+          </wp:inline>
+        </w:drawing>
+      </w:r>
+    </w:p>
+    <w:p>
+      <w:pPr>
+        <w:pStyle w:val="Prrafodelista"/>
+      </w:pPr>
+    </w:p>
+    <w:p>
+      <w:pPr>
+        <w:pStyle w:val="Prrafodelista"/>
+      </w:pPr>
+      <w:r>
+        <w:t>Este gráfico es más "conservador": intenta modelar muy bien la mayoría de los puntos, incluso en los picos altos.</w:t>
+      </w:r>
+    </w:p>
+    <w:p>
+      <w:pPr>
+        <w:pStyle w:val="Prrafodelista"/>
+      </w:pPr>
+    </w:p>
+    <w:p>
+      <w:pPr>
+        <w:pStyle w:val="Prrafodelista"/>
+      </w:pPr>
+    </w:p>
+    <w:p>
+      <w:pPr>
+        <w:pStyle w:val="Prrafodelista"/>
+      </w:pPr>
+      <w:r>
+        <w:lastRenderedPageBreak/>
+        <w:t>Podemos por ejemplo ver que:</w:t>
+      </w:r>
+    </w:p>
+    <w:p>
+      <w:pPr>
+        <w:pStyle w:val="Prrafodelista"/>
+      </w:pPr>
+    </w:p>
+    <w:p>
+      <w:pPr>
+        <w:pStyle w:val="Prrafodelista"/>
+      </w:pPr>
+      <w:r>
+        <w:t xml:space="preserve">- Se tienen datos de forma mensual, desde 1992 a 2022, para el valor diario del precio del peso colombiano frente al </w:t>
+      </w:r>
+      <w:r>
+        <w:t>dólar</w:t>
+      </w:r>
+      <w:r>
+        <w:t xml:space="preserve"> estadounidense.</w:t>
+      </w:r>
+    </w:p>
+    <w:p>
+      <w:pPr>
+        <w:pStyle w:val="Prrafodelista"/>
+      </w:pPr>
+    </w:p>
+    <w:p>
+      <w:pPr>
+        <w:pStyle w:val="Prrafodelista"/>
+      </w:pPr>
+      <w:r>
+        <w:t>- Se nota que hay una tendencia creciente clara en los datos, por lo tanto, no es estacionaria (pero se pue</w:t>
+      </w:r>
+      <w:r>
+        <w:t>de</w:t>
+      </w:r>
+      <w:r>
+        <w:t xml:space="preserve"> convertir).</w:t>
+      </w:r>
+    </w:p>
+    <w:p>
+      <w:pPr>
+        <w:pStyle w:val="Prrafodelista"/>
+      </w:pPr>
+    </w:p>
+    <w:p>
+      <w:pPr>
+        <w:pStyle w:val="Prrafodelista"/>
+      </w:pPr>
+      <w:r>
+        <w:t xml:space="preserve">- Se nota claramente que las observaciones están relacionadas entre </w:t>
+      </w:r>
+      <w:r>
+        <w:t>sí</w:t>
+      </w:r>
+      <w:r>
+        <w:t>, es decir, hay dependencia (común en una serie de tiempo).</w:t>
+      </w:r>
+    </w:p>
+    <w:p>
+      <w:pPr>
+        <w:pStyle w:val="Prrafodelista"/>
+      </w:pPr>
+    </w:p>
+    <w:p>
+      <w:pPr>
+        <w:pStyle w:val="Prrafodelista"/>
+      </w:pPr>
+      <w:r>
+        <w:t xml:space="preserve">- </w:t>
+      </w:r>
+      <w:r>
+        <w:t>H</w:t>
+      </w:r>
+      <w:r>
+        <w:t xml:space="preserve">ay </w:t>
+      </w:r>
+      <w:proofErr w:type="spellStart"/>
+      <w:r>
+        <w:t>outliers</w:t>
+      </w:r>
+      <w:proofErr w:type="spellEnd"/>
+      <w:r>
+        <w:t xml:space="preserve"> evidentes en la serie de datos</w:t>
+      </w:r>
+      <w:r>
+        <w:t>, sin embargo, son congruentes, ya que le dólar en cualquier momento puede alcanzar un punto máximo y volver a caer, no afecta el modelado y predicción de datos.</w:t>
+      </w:r>
+    </w:p>
+    <w:p>
+      <w:pPr>
+        <w:pStyle w:val="Prrafodelista"/>
+        <w:rPr>
+          <w:b/>
+          <w:bCs/>
+        </w:rPr>
+      </w:pPr>
+    </w:p>
+    <w:p>
+      <w:pPr>
+        <w:pStyle w:val="Prrafodelista"/>
+        <w:rPr>
+          <w:b/>
+          <w:bCs/>
+        </w:rPr>
+      </w:pPr>
+    </w:p>
+    <w:p>
+      <w:pPr>
+        <w:pStyle w:val="Prrafodelista"/>
+        <w:numPr>
+          <w:ilvl w:val="0"/>
+          <w:numId w:val="1"/>
+        </w:numPr>
+        <w:rPr>
+          <w:b/>
+          <w:bCs/>
+        </w:rPr>
+      </w:pPr>
+      <w:r>
+        <w:rPr>
+          <w:b/>
+          <w:bCs/>
+        </w:rPr>
+        <w:t>Evaluació</w:t>
+      </w:r>
+      <w:r>
+        <w:rPr>
+          <w:b/>
+          <w:bCs/>
+        </w:rPr>
+        <w:t>n</w:t>
+      </w:r>
+    </w:p>
+    <w:p>
+      <w:pPr>
+        <w:pStyle w:val="Prrafodelista"/>
+        <w:rPr>
+          <w:b/>
+          <w:bCs/>
+        </w:rPr>
+      </w:pPr>
+    </w:p>
+    <w:p>
+      <w:pPr>
+        <w:pStyle w:val="Prrafodelista"/>
+      </w:pPr>
+      <w:r>
+        <w:t xml:space="preserve">Podemos observar que el modelo que más exacto dio, fue el ARIMA, por lo </w:t>
+      </w:r>
+      <w:proofErr w:type="gramStart"/>
+      <w:r>
+        <w:t>tanto</w:t>
+      </w:r>
+      <w:proofErr w:type="gramEnd"/>
+      <w:r>
+        <w:t xml:space="preserve"> seguiremos con este, sin embargo, sus resultados fueron muy parecidos, procedemos a realizar la predicción de los datos futuros.</w:t>
+      </w:r>
+    </w:p>
+    <w:p>
+      <w:pPr>
+        <w:pStyle w:val="Prrafodelista"/>
+        <w:rPr>
+          <w:b/>
+          <w:bCs/>
+        </w:rPr>
+      </w:pPr>
+    </w:p>
+    <w:p>
+      <w:pPr>
+        <w:pStyle w:val="Prrafodelista"/>
+      </w:pPr>
+      <w:r>
+        <w:t>Ya seleccionamos nuestro primer ARIMA como el mejor modelo. Probemos que sus residuos si sean ruido blanco y validemos sus métricas finales en el conjunto de prueba.</w:t>
+      </w:r>
+    </w:p>
+    <w:p>
+      <w:pPr>
+        <w:pStyle w:val="Prrafodelista"/>
+      </w:pPr>
+    </w:p>
+    <w:p>
+      <w:pPr>
+        <w:pStyle w:val="Prrafodelista"/>
+      </w:pPr>
+      <w:r>
+        <w:t xml:space="preserve">Empecemos primero verificando: los residuos de un modelo ARIMA deben ser ruido blanco. Si no lo son, no cumple lo que dice la </w:t>
+      </w:r>
+      <w:r>
+        <w:t>estadística</w:t>
+      </w:r>
+      <w:r>
+        <w:t xml:space="preserve">, por lo que lo ideal es reajustar el modelo con otros </w:t>
+      </w:r>
+      <w:proofErr w:type="spellStart"/>
+      <w:r>
+        <w:rPr>
+          <w:b/>
+          <w:bCs/>
+        </w:rPr>
+        <w:t>hiperparametros</w:t>
+      </w:r>
+      <w:proofErr w:type="spellEnd"/>
+      <w:r>
+        <w:rPr>
+          <w:b/>
+          <w:bCs/>
+        </w:rPr>
+        <w:t>.</w:t>
+      </w:r>
+    </w:p>
+    <w:p>
+      <w:pPr>
+        <w:pStyle w:val="Prrafodelista"/>
+      </w:pPr>
+      <w:r>
+        <w:rPr>
+          <w:b/>
+          <w:bCs/>
+          <w:noProof/>
+        </w:rPr>
+        <w:drawing>
+          <wp:anchor distT="0" distB="0" distL="114300" distR="114300" simplePos="0" relativeHeight="251660288" behindDoc="1" locked="0" layoutInCell="1" allowOverlap="1" wp14:anchorId="4F723232" wp14:editId="68A2B9C2">
+            <wp:simplePos x="0" y="0"/>
+            <wp:positionH relativeFrom="margin">
+              <wp:align>right</wp:align>
+            </wp:positionH>
+            <wp:positionV relativeFrom="paragraph">
+              <wp:posOffset>87630</wp:posOffset>
+            </wp:positionV>
+            <wp:extent cx="4421559" cy="876300"/>
+            <wp:effectExtent l="0" t="0" r="0" b="0"/>
+            <wp:wrapTight wrapText="bothSides">
+              <wp:wrapPolygon edited="0">
+                <wp:start x="0" y="0"/>
+                <wp:lineTo x="0" y="21130"/>
+                <wp:lineTo x="21498" y="21130"/>
+                <wp:lineTo x="21498" y="0"/>
+                <wp:lineTo x="0" y="0"/>
+              </wp:wrapPolygon>
+            </wp:wrapTight>
+            <wp:docPr id="4" name="Imagen 4"/>
+            <wp:cNvGraphicFramePr>
+              <a:graphicFrameLocks xmlns:a="http://schemas.openxmlformats.org/drawingml/2006/main" noChangeAspect="1"/>
+            </wp:cNvGraphicFramePr>
+            <a:graphic xmlns:a="http://schemas.openxmlformats.org/drawingml/2006/main">
+              <a:graphicData uri="http://schemas.openxmlformats.org/drawingml/2006/picture">
+                <pic:pic xmlns:pic="http://schemas.openxmlformats.org/drawingml/2006/picture">
+                  <pic:nvPicPr>
+                    <pic:cNvPr id="0" name="Picture 2"/>
+                    <pic:cNvPicPr>
+                      <a:picLocks noChangeAspect="1" noChangeArrowheads="1"/>
+                    </pic:cNvPicPr>
+                  </pic:nvPicPr>
+                  <pic:blipFill>
+                    <a:blip r:embed="rId9" cstate="print">
+                      <a:extLst>
+                        <a:ext uri="{28A0092B-C50C-407E-A947-70E740481C1C}">
+                          <a14:useLocalDpi xmlns:a14="http://schemas.microsoft.com/office/drawing/2010/main" val="0"/>
+                        </a:ext>
+                      </a:extLst>
+                    </a:blip>
+                    <a:srcRect/>
+                    <a:stretch>
+                      <a:fillRect/>
+                    </a:stretch>
+                  </pic:blipFill>
+                  <pic:spPr bwMode="auto">
+                    <a:xfrm>
+                      <a:off x="0" y="0"/>
+                      <a:ext cx="4421559" cy="876300"/>
+                    </a:xfrm>
+                    <a:prstGeom prst="rect">
+                      <a:avLst/>
+                    </a:prstGeom>
+                    <a:noFill/>
+                    <a:ln>
+                      <a:noFill/>
+                    </a:ln>
+                  </pic:spPr>
+                </pic:pic>
+              </a:graphicData>
+            </a:graphic>
+            <wp14:sizeRelH relativeFrom="page">
+              <wp14:pctWidth>0</wp14:pctWidth>
+            </wp14:sizeRelH>
+            <wp14:sizeRelV relativeFrom="page">
+              <wp14:pctHeight>0</wp14:pctHeight>
+            </wp14:sizeRelV>
+          </wp:anchor>
+        </w:drawing>
+      </w:r>
+    </w:p>
+    <w:p>
+      <w:pPr>
+        <w:pStyle w:val="Prrafodelista"/>
+        <w:rPr>
+          <w:b/>
+          <w:bCs/>
+        </w:rPr>
+      </w:pPr>
+      <w:r>
+        <w:rPr>
+          <w:b/>
+          <w:bCs/>
+        </w:rPr>
+        <w:t>p = 2</w:t>
+      </w:r>
+    </w:p>
+    <w:p>
+      <w:pPr>
+        <w:pStyle w:val="Prrafodelista"/>
+        <w:rPr>
+          <w:b/>
+          <w:bCs/>
+        </w:rPr>
+      </w:pPr>
+      <w:r>
+        <w:rPr>
+          <w:b/>
+          <w:bCs/>
+        </w:rPr>
+        <w:t>d</w:t>
+      </w:r>
+      <w:r>
+        <w:rPr>
+          <w:b/>
+          <w:bCs/>
+        </w:rPr>
+        <w:t xml:space="preserve"> = 1</w:t>
+      </w:r>
+    </w:p>
+    <w:p>
+      <w:pPr>
+        <w:pStyle w:val="Prrafodelista"/>
+        <w:rPr>
+          <w:b/>
+          <w:bCs/>
+        </w:rPr>
+      </w:pPr>
+      <w:r>
+        <w:rPr>
+          <w:b/>
+          <w:bCs/>
+        </w:rPr>
+        <w:t>q = 2</w:t>
+      </w:r>
+    </w:p>
+    <w:p>
+      <w:pPr>
+        <w:pStyle w:val="Prrafodelista"/>
+        <w:rPr>
+          <w:b/>
+          <w:bCs/>
+        </w:rPr>
+      </w:pPr>
+    </w:p>
+    <w:p>
+      <w:pPr>
+        <w:pStyle w:val="Prrafodelista"/>
+        <w:rPr>
+          <w:b/>
+          <w:bCs/>
+        </w:rPr>
+      </w:pPr>
+    </w:p>
+    <w:p>
+      <w:pPr>
+        <w:pStyle w:val="Prrafodelista"/>
+        <w:rPr>
+          <w:b/>
+          <w:bCs/>
+        </w:rPr>
+      </w:pPr>
+    </w:p>
+    <w:p>
+      <w:pPr>
+        <w:pStyle w:val="Prrafodelista"/>
+        <w:numPr>
+          <w:ilvl w:val="0"/>
+          <w:numId w:val="1"/>
+        </w:numPr>
+        <w:rPr>
+          <w:b/>
+          <w:bCs/>
+        </w:rPr>
+      </w:pPr>
+      <w:r>
+        <w:rPr>
+          <w:b/>
+          <w:bCs/>
+        </w:rPr>
+        <w:t>Despliegue</w:t>
       </w:r>
     </w:p>
     <w:p/>
     <w:p/>
     <w:p/>
     <w:p/>
-    <w:p/>
-    <w:p>
-      <w:pPr>
-        <w:rPr>
-          <w:b/>
-          <w:bCs/>
-        </w:rPr>
-      </w:pPr>
-      <w:r>
-        <w:rPr>
-          <w:b/>
-          <w:bCs/>
-        </w:rPr>
-        <w:lastRenderedPageBreak/>
+    <w:p>
+      <w:pPr>
+        <w:rPr>
+          <w:b/>
+          <w:bCs/>
+        </w:rPr>
+      </w:pPr>
+      <w:r>
+        <w:rPr>
+          <w:b/>
+          <w:bCs/>
+        </w:rPr>
         <w:t>Conclusión</w:t>
       </w:r>
     </w:p>
@@ -494,6 +1660,7 @@
           <w:color w:val="000000"/>
           <w:lang w:eastAsia="es-CO"/>
         </w:rPr>
+        <w:lastRenderedPageBreak/>
         <w:t>La técnica ARIMA para pronosticar los tipos de cambio de divisas del peso colombiano frente al dólar estadounidense (USD), se aplicó durante el período de 1992 a 2022. Se utilizó el software Python para la predicción. de los tipos de cambio. Se presentó la técnica ARIMA y se identificaron tres pasos principales para construir el modelo, a saber, Identificación, Estimación y Verificación del modelo. Además, se estimó el modelo de pronóstico y se comparó con los datos reales de la moneda. La eficacia de los resultados del modelo de pronóstico se comparó con el error absoluto medio (MAE) y el error cuadrático medio (MSE).</w:t>
       </w:r>
     </w:p>
@@ -736,6 +1903,119 @@
     </w:lvl>
   </w:abstractNum>
   <w:abstractNum w:abstractNumId="2" w15:restartNumberingAfterBreak="0">
+    <w:nsid w:val="24EA4E66"/>
+    <w:multiLevelType w:val="hybridMultilevel"/>
+    <w:tmpl w:val="C8AE4E0C"/>
+    <w:lvl w:ilvl="0" w:tplc="240A0001">
+      <w:start w:val="1"/>
+      <w:numFmt w:val="bullet"/>
+      <w:lvlText w:val=""/>
+      <w:lvlJc w:val="left"/>
+      <w:pPr>
+        <w:ind w:left="720" w:hanging="360"/>
+      </w:pPr>
+      <w:rPr>
+        <w:rFonts w:ascii="Symbol" w:hAnsi="Symbol" w:hint="default"/>
+      </w:rPr>
+    </w:lvl>
+    <w:lvl w:ilvl="1" w:tplc="240A0003" w:tentative="1">
+      <w:start w:val="1"/>
+      <w:numFmt w:val="bullet"/>
+      <w:lvlText w:val="o"/>
+      <w:lvlJc w:val="left"/>
+      <w:pPr>
+        <w:ind w:left="1440" w:hanging="360"/>
+      </w:pPr>
+      <w:rPr>
+        <w:rFonts w:ascii="Courier New" w:hAnsi="Courier New" w:cs="Courier New" w:hint="default"/>
+      </w:rPr>
+    </w:lvl>
+    <w:lvl w:ilvl="2" w:tplc="240A0005" w:tentative="1">
+      <w:start w:val="1"/>
+      <w:numFmt w:val="bullet"/>
+      <w:lvlText w:val=""/>
+      <w:lvlJc w:val="left"/>
+      <w:pPr>
+        <w:ind w:left="2160" w:hanging="360"/>
+      </w:pPr>
+      <w:rPr>
+        <w:rFonts w:ascii="Wingdings" w:hAnsi="Wingdings" w:hint="default"/>
+      </w:rPr>
+    </w:lvl>
+    <w:lvl w:ilvl="3" w:tplc="240A0001" w:tentative="1">
+      <w:start w:val="1"/>
+      <w:numFmt w:val="bullet"/>
+      <w:lvlText w:val=""/>
+      <w:lvlJc w:val="left"/>
+      <w:pPr>
+        <w:ind w:left="2880" w:hanging="360"/>
+      </w:pPr>
+      <w:rPr>
+        <w:rFonts w:ascii="Symbol" w:hAnsi="Symbol" w:hint="default"/>
+      </w:rPr>
+    </w:lvl>
+    <w:lvl w:ilvl="4" w:tplc="240A0003" w:tentative="1">
+      <w:start w:val="1"/>
+      <w:numFmt w:val="bullet"/>
+      <w:lvlText w:val="o"/>
+      <w:lvlJc w:val="left"/>
+      <w:pPr>
+        <w:ind w:left="3600" w:hanging="360"/>
+      </w:pPr>
+      <w:rPr>
+        <w:rFonts w:ascii="Courier New" w:hAnsi="Courier New" w:cs="Courier New" w:hint="default"/>
+      </w:rPr>
+    </w:lvl>
+    <w:lvl w:ilvl="5" w:tplc="240A0005" w:tentative="1">
+      <w:start w:val="1"/>
+      <w:numFmt w:val="bullet"/>
+      <w:lvlText w:val=""/>
+      <w:lvlJc w:val="left"/>
+      <w:pPr>
+        <w:ind w:left="4320" w:hanging="360"/>
+      </w:pPr>
+      <w:rPr>
+        <w:rFonts w:ascii="Wingdings" w:hAnsi="Wingdings" w:hint="default"/>
+      </w:rPr>
+    </w:lvl>
+    <w:lvl w:ilvl="6" w:tplc="240A0001" w:tentative="1">
+      <w:start w:val="1"/>
+      <w:numFmt w:val="bullet"/>
+      <w:lvlText w:val=""/>
+      <w:lvlJc w:val="left"/>
+      <w:pPr>
+        <w:ind w:left="5040" w:hanging="360"/>
+      </w:pPr>
+      <w:rPr>
+        <w:rFonts w:ascii="Symbol" w:hAnsi="Symbol" w:hint="default"/>
+      </w:rPr>
+    </w:lvl>
+    <w:lvl w:ilvl="7" w:tplc="240A0003" w:tentative="1">
+      <w:start w:val="1"/>
+      <w:numFmt w:val="bullet"/>
+      <w:lvlText w:val="o"/>
+      <w:lvlJc w:val="left"/>
+      <w:pPr>
+        <w:ind w:left="5760" w:hanging="360"/>
+      </w:pPr>
+      <w:rPr>
+        <w:rFonts w:ascii="Courier New" w:hAnsi="Courier New" w:cs="Courier New" w:hint="default"/>
+      </w:rPr>
+    </w:lvl>
+    <w:lvl w:ilvl="8" w:tplc="240A0005" w:tentative="1">
+      <w:start w:val="1"/>
+      <w:numFmt w:val="bullet"/>
+      <w:lvlText w:val=""/>
+      <w:lvlJc w:val="left"/>
+      <w:pPr>
+        <w:ind w:left="6480" w:hanging="360"/>
+      </w:pPr>
+      <w:rPr>
+        <w:rFonts w:ascii="Wingdings" w:hAnsi="Wingdings" w:hint="default"/>
+      </w:rPr>
+    </w:lvl>
+  </w:abstractNum>
+  <w:abstractNum w:abstractNumId="3" w15:restartNumberingAfterBreak="0">
     <w:nsid w:val="5C5147CA"/>
     <w:multiLevelType w:val="hybridMultilevel"/>
     <w:tmpl w:val="EA52F5DE"/>
@@ -848,7 +2128,7 @@
       </w:rPr>
     </w:lvl>
   </w:abstractNum>
-  <w:abstractNum w:abstractNumId="3" w15:restartNumberingAfterBreak="0">
+  <w:abstractNum w:abstractNumId="4" w15:restartNumberingAfterBreak="0">
     <w:nsid w:val="5EDA1D2E"/>
     <w:multiLevelType w:val="hybridMultilevel"/>
     <w:tmpl w:val="83828814"/>
@@ -934,7 +2214,7 @@
       </w:pPr>
     </w:lvl>
   </w:abstractNum>
-  <w:abstractNum w:abstractNumId="4" w15:restartNumberingAfterBreak="0">
+  <w:abstractNum w:abstractNumId="5" w15:restartNumberingAfterBreak="0">
     <w:nsid w:val="732B136D"/>
     <w:multiLevelType w:val="multilevel"/>
     <w:tmpl w:val="046AB156"/>
@@ -1083,7 +2363,7 @@
       </w:rPr>
     </w:lvl>
   </w:abstractNum>
-  <w:abstractNum w:abstractNumId="5" w15:restartNumberingAfterBreak="0">
+  <w:abstractNum w:abstractNumId="6" w15:restartNumberingAfterBreak="0">
     <w:nsid w:val="75B60E8C"/>
     <w:multiLevelType w:val="hybridMultilevel"/>
     <w:tmpl w:val="17A8E266"/>
@@ -1196,7 +2476,7 @@
       </w:rPr>
     </w:lvl>
   </w:abstractNum>
-  <w:abstractNum w:abstractNumId="6" w15:restartNumberingAfterBreak="0">
+  <w:abstractNum w:abstractNumId="7" w15:restartNumberingAfterBreak="0">
     <w:nsid w:val="77F25F7B"/>
     <w:multiLevelType w:val="hybridMultilevel"/>
     <w:tmpl w:val="2958A2F6"/>
@@ -1286,25 +2566,28 @@
     </w:lvl>
   </w:abstractNum>
   <w:num w:numId="1" w16cid:durableId="901990778">
-    <w:abstractNumId w:val="6"/>
+    <w:abstractNumId w:val="7"/>
   </w:num>
   <w:num w:numId="2" w16cid:durableId="1752507377">
     <w:abstractNumId w:val="0"/>
   </w:num>
   <w:num w:numId="3" w16cid:durableId="759716665">
+    <w:abstractNumId w:val="4"/>
+  </w:num>
+  <w:num w:numId="4" w16cid:durableId="1784689996">
+    <w:abstractNumId w:val="6"/>
+  </w:num>
+  <w:num w:numId="5" w16cid:durableId="491336722">
     <w:abstractNumId w:val="3"/>
   </w:num>
-  <w:num w:numId="4" w16cid:durableId="1784689996">
+  <w:num w:numId="6" w16cid:durableId="1869636841">
     <w:abstractNumId w:val="5"/>
-  </w:num>
-  <w:num w:numId="5" w16cid:durableId="491336722">
-    <w:abstractNumId w:val="2"/>
-  </w:num>
-  <w:num w:numId="6" w16cid:durableId="1869636841">
-    <w:abstractNumId w:val="4"/>
   </w:num>
   <w:num w:numId="7" w16cid:durableId="1416707830">
     <w:abstractNumId w:val="1"/>
+  </w:num>
+  <w:num w:numId="8" w16cid:durableId="953555309">
+    <w:abstractNumId w:val="2"/>
   </w:num>
 </w:numbering>
 </file>
@@ -1393,7 +2676,7 @@
     <w:lsdException w:name="Closing" w:semiHidden="1" w:unhideWhenUsed="1"/>
     <w:lsdException w:name="Signature" w:semiHidden="1" w:unhideWhenUsed="1"/>
     <w:lsdException w:name="Default Paragraph Font" w:semiHidden="1" w:uiPriority="1" w:unhideWhenUsed="1"/>
-    <w:lsdException w:name="Body Text" w:semiHidden="1" w:unhideWhenUsed="1"/>
+    <w:lsdException w:name="Body Text" w:semiHidden="1" w:uiPriority="1" w:unhideWhenUsed="1" w:qFormat="1"/>
     <w:lsdException w:name="Body Text Indent" w:semiHidden="1" w:unhideWhenUsed="1"/>
     <w:lsdException w:name="List Continue" w:semiHidden="1" w:unhideWhenUsed="1"/>
     <w:lsdException w:name="List Continue 2" w:semiHidden="1" w:unhideWhenUsed="1"/>
@@ -1708,6 +2991,29 @@
     <w:name w:val="Normal"/>
     <w:qFormat/>
   </w:style>
+  <w:style w:type="paragraph" w:styleId="Ttulo1">
+    <w:name w:val="heading 1"/>
+    <w:basedOn w:val="Normal"/>
+    <w:link w:val="Ttulo1Car"/>
+    <w:uiPriority w:val="9"/>
+    <w:qFormat/>
+    <w:rsid w:val="00D53EA0"/>
+    <w:pPr>
+      <w:widowControl w:val="0"/>
+      <w:autoSpaceDE w:val="0"/>
+      <w:autoSpaceDN w:val="0"/>
+      <w:spacing w:after="0" w:line="240" w:lineRule="auto"/>
+      <w:ind w:left="2469" w:right="2772"/>
+      <w:jc w:val="center"/>
+      <w:outlineLvl w:val="0"/>
+    </w:pPr>
+    <w:rPr>
+      <w:rFonts w:ascii="Calibri" w:eastAsia="Calibri" w:hAnsi="Calibri" w:cs="Calibri"/>
+      <w:sz w:val="28"/>
+      <w:szCs w:val="28"/>
+      <w:lang w:val="es-ES"/>
+    </w:rPr>
+  </w:style>
   <w:style w:type="character" w:default="1" w:styleId="Fuentedeprrafopredeter">
     <w:name w:val="Default Paragraph Font"/>
     <w:uiPriority w:val="1"/>
@@ -1745,6 +3051,83 @@
       <w:ind w:left="720"/>
       <w:contextualSpacing/>
     </w:pPr>
+  </w:style>
+  <w:style w:type="character" w:customStyle="1" w:styleId="Ttulo1Car">
+    <w:name w:val="Título 1 Car"/>
+    <w:basedOn w:val="Fuentedeprrafopredeter"/>
+    <w:link w:val="Ttulo1"/>
+    <w:uiPriority w:val="9"/>
+    <w:rsid w:val="00D53EA0"/>
+    <w:rPr>
+      <w:rFonts w:ascii="Calibri" w:eastAsia="Calibri" w:hAnsi="Calibri" w:cs="Calibri"/>
+      <w:sz w:val="28"/>
+      <w:szCs w:val="28"/>
+      <w:lang w:val="es-ES"/>
+    </w:rPr>
+  </w:style>
+  <w:style w:type="paragraph" w:styleId="Textoindependiente">
+    <w:name w:val="Body Text"/>
+    <w:basedOn w:val="Normal"/>
+    <w:link w:val="TextoindependienteCar"/>
+    <w:uiPriority w:val="1"/>
+    <w:qFormat/>
+    <w:rsid w:val="00D53EA0"/>
+    <w:pPr>
+      <w:widowControl w:val="0"/>
+      <w:autoSpaceDE w:val="0"/>
+      <w:autoSpaceDN w:val="0"/>
+      <w:spacing w:after="0" w:line="240" w:lineRule="auto"/>
+    </w:pPr>
+    <w:rPr>
+      <w:rFonts w:ascii="Calibri" w:eastAsia="Calibri" w:hAnsi="Calibri" w:cs="Calibri"/>
+      <w:lang w:val="es-ES"/>
+    </w:rPr>
+  </w:style>
+  <w:style w:type="character" w:customStyle="1" w:styleId="TextoindependienteCar">
+    <w:name w:val="Texto independiente Car"/>
+    <w:basedOn w:val="Fuentedeprrafopredeter"/>
+    <w:link w:val="Textoindependiente"/>
+    <w:uiPriority w:val="1"/>
+    <w:rsid w:val="00D53EA0"/>
+    <w:rPr>
+      <w:rFonts w:ascii="Calibri" w:eastAsia="Calibri" w:hAnsi="Calibri" w:cs="Calibri"/>
+      <w:lang w:val="es-ES"/>
+    </w:rPr>
+  </w:style>
+  <w:style w:type="paragraph" w:styleId="Ttulo">
+    <w:name w:val="Title"/>
+    <w:basedOn w:val="Normal"/>
+    <w:link w:val="TtuloCar"/>
+    <w:uiPriority w:val="10"/>
+    <w:qFormat/>
+    <w:rsid w:val="00D53EA0"/>
+    <w:pPr>
+      <w:widowControl w:val="0"/>
+      <w:autoSpaceDE w:val="0"/>
+      <w:autoSpaceDN w:val="0"/>
+      <w:spacing w:before="65" w:after="0" w:line="240" w:lineRule="auto"/>
+      <w:ind w:left="1971" w:right="2772"/>
+      <w:jc w:val="center"/>
+    </w:pPr>
+    <w:rPr>
+      <w:rFonts w:ascii="Calibri" w:eastAsia="Calibri" w:hAnsi="Calibri" w:cs="Calibri"/>
+      <w:sz w:val="36"/>
+      <w:szCs w:val="36"/>
+      <w:lang w:val="es-ES"/>
+    </w:rPr>
+  </w:style>
+  <w:style w:type="character" w:customStyle="1" w:styleId="TtuloCar">
+    <w:name w:val="Título Car"/>
+    <w:basedOn w:val="Fuentedeprrafopredeter"/>
+    <w:link w:val="Ttulo"/>
+    <w:uiPriority w:val="10"/>
+    <w:rsid w:val="00D53EA0"/>
+    <w:rPr>
+      <w:rFonts w:ascii="Calibri" w:eastAsia="Calibri" w:hAnsi="Calibri" w:cs="Calibri"/>
+      <w:sz w:val="36"/>
+      <w:szCs w:val="36"/>
+      <w:lang w:val="es-ES"/>
+    </w:rPr>
   </w:style>
 </w:styles>
 </file>
@@ -2042,4 +3425,16 @@
     </a:ext>
   </a:extLst>
 </a:theme>
+</file>
+
+<file path=customXml/item1.xml><?xml version="1.0" encoding="utf-8"?>
+<b:Sources xmlns:b="http://schemas.openxmlformats.org/officeDocument/2006/bibliography" xmlns="http://schemas.openxmlformats.org/officeDocument/2006/bibliography" SelectedStyle="\APASixthEditionOfficeOnline.xsl" StyleName="APA" Version="6"/>
+</file>
+
+<file path=customXml/itemProps1.xml><?xml version="1.0" encoding="utf-8"?>
+<ds:datastoreItem xmlns:ds="http://schemas.openxmlformats.org/officeDocument/2006/customXml" ds:itemID="{08968EE3-1F09-49FF-8E0A-E883B0B6EA02}">
+  <ds:schemaRefs>
+    <ds:schemaRef ds:uri="http://schemas.openxmlformats.org/officeDocument/2006/bibliography"/>
+  </ds:schemaRefs>
+</ds:datastoreItem>
 </file>
</xml_diff>